<commit_message>
Extracted and cleaned exploratory script
</commit_message>
<xml_diff>
--- a/project_4.docx
+++ b/project_4.docx
@@ -44,13 +44,29 @@
           <w:ilvl w:val="0"/>
           <w:numId w:val="3"/>
         </w:numPr>
-        <w:bidi w:val="0"/>
-        <w:jc w:val="start"/>
-        <w:rPr/>
-      </w:pPr>
-      <w:r>
-        <w:rPr/>
-        <w:t>Variables catégorielles dans le CE1 ? On parle de la catégorie RFM ?</w:t>
+        <w:rPr/>
+      </w:pPr>
+      <w:r>
+        <w:rPr/>
+        <w:t xml:space="preserve">Forme et stabilite des clusters ? CE 2-3. </w:t>
+      </w:r>
+      <w:r>
+        <w:rPr/>
+        <w:t>Stability = if you run your kmeans or other algo multiple times you should have very similar results. You can then using the same PCA use different colors for the different runs. The forme is so that the points with the same color are in the same region and that if you run the algos multiple times you get the same regions.</w:t>
+      </w:r>
+    </w:p>
+    <w:p>
+      <w:pPr>
+        <w:pStyle w:val="Normal"/>
+        <w:numPr>
+          <w:ilvl w:val="0"/>
+          <w:numId w:val="0"/>
+        </w:numPr>
+        <w:ind w:hanging="0" w:start="720"/>
+        <w:rPr/>
+      </w:pPr>
+      <w:r>
+        <w:rPr/>
       </w:r>
     </w:p>
     <w:p>
@@ -60,107 +76,38 @@
           <w:ilvl w:val="0"/>
           <w:numId w:val="3"/>
         </w:numPr>
-        <w:bidi w:val="0"/>
-        <w:jc w:val="start"/>
-        <w:rPr/>
-      </w:pPr>
-      <w:r>
-        <w:rPr/>
-        <w:t>Devrais-je utiliser le log pour avoir qqc de plus gaussien ?</w:t>
-      </w:r>
-    </w:p>
-    <w:p>
-      <w:pPr>
-        <w:pStyle w:val="Normal"/>
-        <w:numPr>
-          <w:ilvl w:val="0"/>
+        <w:rPr/>
+      </w:pPr>
+      <w:r>
+        <w:rPr/>
+        <w:t>Il serait intéressant également de regarder l’évolution de la la distribution de vos features numériques dans le temps, en utilisant des méthodes graphiques ou un test de Kolmogorov-Smirnov ?</w:t>
+      </w:r>
+    </w:p>
+    <w:p>
+      <w:pPr>
+        <w:pStyle w:val="Normal"/>
+        <w:numPr>
+          <w:ilvl w:val="1"/>
           <w:numId w:val="3"/>
         </w:numPr>
-        <w:bidi w:val="0"/>
-        <w:jc w:val="start"/>
-        <w:rPr/>
-      </w:pPr>
-      <w:r>
-        <w:rPr/>
-        <w:t>La plupart des clients n’ont qu’un seul produit, c’est un problème pendant la division du nombre de produits (frequency) par quartile. Ce que je fais n’a pas l’air terrible, il faudrait que je fasse un cluster séparé avec nb_produits &gt; 1 ?</w:t>
-      </w:r>
-    </w:p>
-    <w:p>
-      <w:pPr>
-        <w:pStyle w:val="Normal"/>
-        <w:numPr>
-          <w:ilvl w:val="0"/>
+        <w:rPr/>
+      </w:pPr>
+      <w:r>
+        <w:rPr/>
+        <w:t>Two time periods, A and B. Train a model A on period A, model B on A+B. Then calculate cluster C1 on model A on period B, C2 on model B on period B. Then get ARI on diff C1-C2 to determine if C2 makes sense as the model B. ARI acceptable &gt; 70 %. Check a time period of 1-2-3-4-… weeks to get an acceptable ARI. Do a graph with ARI and number of weeks.</w:t>
+      </w:r>
+    </w:p>
+    <w:p>
+      <w:pPr>
+        <w:pStyle w:val="Normal"/>
+        <w:numPr>
+          <w:ilvl w:val="1"/>
           <w:numId w:val="3"/>
         </w:numPr>
-        <w:bidi w:val="0"/>
-        <w:jc w:val="start"/>
-        <w:rPr/>
-      </w:pPr>
-      <w:r>
-        <w:rPr/>
-        <w:t>Comment afficher mes données correctement ? Quelles variables choisir ? Devrais-je reduire mes features ? Ce que j’ai n’est pas parfait.</w:t>
-      </w:r>
-    </w:p>
-    <w:p>
-      <w:pPr>
-        <w:pStyle w:val="Normal"/>
-        <w:numPr>
-          <w:ilvl w:val="0"/>
-          <w:numId w:val="3"/>
-        </w:numPr>
-        <w:bidi w:val="0"/>
-        <w:jc w:val="start"/>
-        <w:rPr/>
-      </w:pPr>
-      <w:r>
-        <w:rPr/>
-        <w:t xml:space="preserve">Comment comparer les parametres des DBScan/optics et hierarchical clusterings ? Comparaisons manuelles des clusters ? CE4. </w:t>
-      </w:r>
-      <w:r>
-        <w:rPr/>
-        <w:t>Je pourrais utiliser le RFM_Score as true label et utiliser ARI ?</w:t>
-      </w:r>
-    </w:p>
-    <w:p>
-      <w:pPr>
-        <w:pStyle w:val="Normal"/>
-        <w:numPr>
-          <w:ilvl w:val="0"/>
-          <w:numId w:val="3"/>
-        </w:numPr>
-        <w:rPr/>
-      </w:pPr>
-      <w:r>
-        <w:rPr/>
-        <w:t>Should I display the reachability_plot for the OPTICS clustering ?</w:t>
-      </w:r>
-    </w:p>
-    <w:p>
-      <w:pPr>
-        <w:pStyle w:val="Normal"/>
-        <w:numPr>
-          <w:ilvl w:val="0"/>
-          <w:numId w:val="3"/>
-        </w:numPr>
-        <w:rPr/>
-      </w:pPr>
-      <w:r>
-        <w:rPr/>
-        <w:t>Forme et stabilite des clusters ? CE 2-3</w:t>
-      </w:r>
-    </w:p>
-    <w:p>
-      <w:pPr>
-        <w:pStyle w:val="Normal"/>
-        <w:numPr>
-          <w:ilvl w:val="0"/>
-          <w:numId w:val="3"/>
-        </w:numPr>
-        <w:rPr/>
-      </w:pPr>
-      <w:r>
-        <w:rPr/>
-        <w:t>Il serait intéressant également de regarder l’évolution de la la distribution de vos features numériques dans le temps, en utilisant des méthodes graphiques ou un test de Kolmogorov-Smirnov ?</w:t>
+        <w:rPr/>
+      </w:pPr>
+      <w:r>
+        <w:rPr/>
       </w:r>
     </w:p>
     <w:p>
@@ -212,6 +159,76 @@
       </w:pPr>
       <w:r>
         <w:rPr/>
+        <w:t>Number of orders is not just the len() but some orders are from the same order.</w:t>
+      </w:r>
+    </w:p>
+    <w:p>
+      <w:pPr>
+        <w:pStyle w:val="Normal"/>
+        <w:bidi w:val="0"/>
+        <w:jc w:val="start"/>
+        <w:rPr/>
+      </w:pPr>
+      <w:r>
+        <w:rPr/>
+      </w:r>
+    </w:p>
+    <w:p>
+      <w:pPr>
+        <w:pStyle w:val="Normal"/>
+        <w:bidi w:val="0"/>
+        <w:jc w:val="start"/>
+        <w:rPr/>
+      </w:pPr>
+      <w:r>
+        <w:rPr/>
+        <w:t>Your algos are expected to crash with all the rows, take a random sample of like 50-100k with a special Pandas method to have it shuffled.</w:t>
+      </w:r>
+    </w:p>
+    <w:p>
+      <w:pPr>
+        <w:pStyle w:val="Normal"/>
+        <w:bidi w:val="0"/>
+        <w:jc w:val="start"/>
+        <w:rPr/>
+      </w:pPr>
+      <w:r>
+        <w:rPr/>
+      </w:r>
+    </w:p>
+    <w:p>
+      <w:pPr>
+        <w:pStyle w:val="Normal"/>
+        <w:numPr>
+          <w:ilvl w:val="0"/>
+          <w:numId w:val="4"/>
+        </w:numPr>
+        <w:tabs>
+          <w:tab w:val="clear" w:pos="709"/>
+          <w:tab w:val="left" w:pos="0" w:leader="none"/>
+        </w:tabs>
+        <w:bidi w:val="0"/>
+        <w:ind w:hanging="283" w:start="720"/>
+        <w:jc w:val="start"/>
+        <w:rPr/>
+      </w:pPr>
+      <w:r>
+        <w:rPr/>
+        <w:t>Un </w:t>
+      </w:r>
+      <w:r>
+        <w:rPr>
+          <w:rStyle w:val="Strong"/>
+        </w:rPr>
+        <w:t>notebook de l'analyse exploratoire</w:t>
+      </w:r>
+      <w:r>
+        <w:rPr/>
+        <w:t xml:space="preserve"> (non cleané, pour comprendre votre démarche) → </w:t>
+      </w:r>
+      <w:r>
+        <w:rPr/>
+        <w:t>Afficher les distributions suffisent.</w:t>
       </w:r>
     </w:p>
     <w:p>
@@ -255,7 +272,11 @@
       </w:pPr>
       <w:r>
         <w:rPr/>
-        <w:t xml:space="preserve">CE1 Les variables catégorielles identifiées ont été transformées en fonction du besoin (par exemple via OneHotEncoder ou TargetEncoder).  </w:t>
+        <w:t xml:space="preserve">CE1 Les variables catégorielles identifiées ont été transformées en fonction du besoin (par exemple via OneHotEncoder ou TargetEncoder). → </w:t>
+      </w:r>
+      <w:r>
+        <w:rPr/>
+        <w:t>THERE IS NONE IN THIS PROJECT.</w:t>
       </w:r>
     </w:p>
     <w:p>
@@ -1023,6 +1044,119 @@
   <w:abstractNum w:abstractNumId="4">
     <w:lvl w:ilvl="0">
       <w:start w:val="1"/>
+      <w:numFmt w:val="bullet"/>
+      <w:lvlText w:val=""/>
+      <w:lvlJc w:val="start"/>
+      <w:pPr>
+        <w:tabs>
+          <w:tab w:val="num" w:pos="720"/>
+        </w:tabs>
+        <w:ind w:start="720" w:hanging="283"/>
+      </w:pPr>
+      <w:rPr>
+        <w:rFonts w:ascii="Symbol" w:hAnsi="Symbol" w:cs="Symbol" w:hint="default"/>
+      </w:rPr>
+    </w:lvl>
+    <w:lvl w:ilvl="1">
+      <w:start w:val="1"/>
+      <w:numFmt w:val="decimal"/>
+      <w:lvlText w:val="%2."/>
+      <w:lvlJc w:val="start"/>
+      <w:pPr>
+        <w:tabs>
+          <w:tab w:val="num" w:pos="1080"/>
+        </w:tabs>
+        <w:ind w:start="1080" w:hanging="360"/>
+      </w:pPr>
+    </w:lvl>
+    <w:lvl w:ilvl="2">
+      <w:start w:val="1"/>
+      <w:numFmt w:val="decimal"/>
+      <w:lvlText w:val="%3."/>
+      <w:lvlJc w:val="start"/>
+      <w:pPr>
+        <w:tabs>
+          <w:tab w:val="num" w:pos="1440"/>
+        </w:tabs>
+        <w:ind w:start="1440" w:hanging="360"/>
+      </w:pPr>
+    </w:lvl>
+    <w:lvl w:ilvl="3">
+      <w:start w:val="1"/>
+      <w:numFmt w:val="decimal"/>
+      <w:lvlText w:val="%4."/>
+      <w:lvlJc w:val="start"/>
+      <w:pPr>
+        <w:tabs>
+          <w:tab w:val="num" w:pos="1800"/>
+        </w:tabs>
+        <w:ind w:start="1800" w:hanging="360"/>
+      </w:pPr>
+    </w:lvl>
+    <w:lvl w:ilvl="4">
+      <w:start w:val="1"/>
+      <w:numFmt w:val="decimal"/>
+      <w:lvlText w:val="%5."/>
+      <w:lvlJc w:val="start"/>
+      <w:pPr>
+        <w:tabs>
+          <w:tab w:val="num" w:pos="2160"/>
+        </w:tabs>
+        <w:ind w:start="2160" w:hanging="360"/>
+      </w:pPr>
+    </w:lvl>
+    <w:lvl w:ilvl="5">
+      <w:start w:val="1"/>
+      <w:numFmt w:val="decimal"/>
+      <w:lvlText w:val="%6."/>
+      <w:lvlJc w:val="start"/>
+      <w:pPr>
+        <w:tabs>
+          <w:tab w:val="num" w:pos="2520"/>
+        </w:tabs>
+        <w:ind w:start="2520" w:hanging="360"/>
+      </w:pPr>
+    </w:lvl>
+    <w:lvl w:ilvl="6">
+      <w:start w:val="1"/>
+      <w:numFmt w:val="decimal"/>
+      <w:lvlText w:val="%7."/>
+      <w:lvlJc w:val="start"/>
+      <w:pPr>
+        <w:tabs>
+          <w:tab w:val="num" w:pos="2880"/>
+        </w:tabs>
+        <w:ind w:start="2880" w:hanging="360"/>
+      </w:pPr>
+    </w:lvl>
+    <w:lvl w:ilvl="7">
+      <w:start w:val="1"/>
+      <w:numFmt w:val="decimal"/>
+      <w:lvlText w:val="%8."/>
+      <w:lvlJc w:val="start"/>
+      <w:pPr>
+        <w:tabs>
+          <w:tab w:val="num" w:pos="3240"/>
+        </w:tabs>
+        <w:ind w:start="3240" w:hanging="360"/>
+      </w:pPr>
+    </w:lvl>
+    <w:lvl w:ilvl="8">
+      <w:start w:val="1"/>
+      <w:numFmt w:val="decimal"/>
+      <w:lvlText w:val="%9."/>
+      <w:lvlJc w:val="start"/>
+      <w:pPr>
+        <w:tabs>
+          <w:tab w:val="num" w:pos="3600"/>
+        </w:tabs>
+        <w:ind w:start="3600" w:hanging="360"/>
+      </w:pPr>
+    </w:lvl>
+  </w:abstractNum>
+  <w:abstractNum w:abstractNumId="5">
+    <w:lvl w:ilvl="0">
+      <w:start w:val="1"/>
       <w:numFmt w:val="none"/>
       <w:suff w:val="nothing"/>
       <w:lvlText w:val=""/>
@@ -1150,6 +1284,9 @@
   </w:num>
   <w:num w:numId="4">
     <w:abstractNumId w:val="4"/>
+  </w:num>
+  <w:num w:numId="5">
+    <w:abstractNumId w:val="5"/>
   </w:num>
 </w:numbering>
 </file>
@@ -1213,6 +1350,14 @@
     <w:qFormat/>
     <w:rPr>
       <w:rFonts w:ascii="OpenSymbol" w:hAnsi="OpenSymbol" w:eastAsia="OpenSymbol" w:cs="OpenSymbol"/>
+    </w:rPr>
+  </w:style>
+  <w:style w:type="character" w:styleId="Strong">
+    <w:name w:val="Strong"/>
+    <w:qFormat/>
+    <w:rPr>
+      <w:b/>
+      <w:bCs/>
     </w:rPr>
   </w:style>
   <w:style w:type="paragraph" w:styleId="Heading">

</xml_diff>

<commit_message>
Good stable state, all clustering done, comparaisons possible.
</commit_message>
<xml_diff>
--- a/project_4.docx
+++ b/project_4.docx
@@ -42,7 +42,7 @@
         <w:pStyle w:val="Normal"/>
         <w:numPr>
           <w:ilvl w:val="0"/>
-          <w:numId w:val="5"/>
+          <w:numId w:val="4"/>
         </w:numPr>
         <w:rPr/>
       </w:pPr>
@@ -56,7 +56,7 @@
         <w:pStyle w:val="Normal"/>
         <w:numPr>
           <w:ilvl w:val="1"/>
-          <w:numId w:val="5"/>
+          <w:numId w:val="4"/>
         </w:numPr>
         <w:rPr/>
       </w:pPr>
@@ -72,7 +72,7 @@
         <w:pStyle w:val="Normal"/>
         <w:numPr>
           <w:ilvl w:val="1"/>
-          <w:numId w:val="5"/>
+          <w:numId w:val="4"/>
         </w:numPr>
         <w:rPr/>
       </w:pPr>
@@ -86,7 +86,7 @@
         <w:pStyle w:val="Normal"/>
         <w:numPr>
           <w:ilvl w:val="0"/>
-          <w:numId w:val="5"/>
+          <w:numId w:val="4"/>
         </w:numPr>
         <w:rPr/>
       </w:pPr>
@@ -104,7 +104,7 @@
         <w:pStyle w:val="Normal"/>
         <w:numPr>
           <w:ilvl w:val="0"/>
-          <w:numId w:val="5"/>
+          <w:numId w:val="4"/>
         </w:numPr>
         <w:rPr/>
       </w:pPr>
@@ -203,36 +203,7 @@
         </w:rPr>
       </w:pPr>
       <w:r>
-        <w:rPr>
-          <w:rFonts w:ascii="JetBrains Mono" w:hAnsi="JetBrains Mono"/>
-          <w:b w:val="false"/>
-          <w:i w:val="false"/>
-          <w:color w:val="808080"/>
-          <w:sz w:val="20"/>
-        </w:rPr>
-      </w:r>
-    </w:p>
-    <w:p>
-      <w:pPr>
-        <w:pStyle w:val="Normal"/>
-        <w:bidi w:val="0"/>
-        <w:jc w:val="start"/>
-        <w:rPr/>
-      </w:pPr>
-      <w:r>
-        <w:rPr/>
-      </w:r>
-    </w:p>
-    <w:p>
-      <w:pPr>
-        <w:pStyle w:val="Normal"/>
-        <w:bidi w:val="0"/>
-        <w:jc w:val="start"/>
-        <w:rPr/>
-      </w:pPr>
-      <w:r>
-        <w:rPr/>
-        <w:t>Number of orders is not just the len() but some orders are from the same order.</w:t>
+        <w:rPr/>
       </w:r>
     </w:p>
     <w:p>
@@ -272,32 +243,17 @@
     <w:p>
       <w:pPr>
         <w:pStyle w:val="Normal"/>
-        <w:numPr>
-          <w:ilvl w:val="0"/>
-          <w:numId w:val="4"/>
-        </w:numPr>
         <w:tabs>
           <w:tab w:val="clear" w:pos="709"/>
           <w:tab w:val="left" w:pos="0" w:leader="none"/>
         </w:tabs>
         <w:bidi w:val="0"/>
-        <w:ind w:hanging="283" w:start="720"/>
-        <w:jc w:val="start"/>
-        <w:rPr/>
-      </w:pPr>
-      <w:r>
-        <w:rPr/>
-        <w:t>Un </w:t>
-      </w:r>
-      <w:r>
-        <w:rPr>
-          <w:rStyle w:val="Strong"/>
-        </w:rPr>
-        <w:t>notebook de l'analyse exploratoire</w:t>
-      </w:r>
-      <w:r>
-        <w:rPr/>
-        <w:t> (non cleané, pour comprendre votre démarche) → Afficher les distributions suffisent.</w:t>
+        <w:ind w:hanging="0" w:start="720"/>
+        <w:jc w:val="start"/>
+        <w:rPr/>
+      </w:pPr>
+      <w:r>
+        <w:rPr/>
       </w:r>
     </w:p>
     <w:p>
@@ -1116,7 +1072,7 @@
         <w:tabs>
           <w:tab w:val="num" w:pos="720"/>
         </w:tabs>
-        <w:ind w:start="720" w:hanging="283"/>
+        <w:ind w:start="720" w:hanging="360"/>
       </w:pPr>
       <w:rPr>
         <w:rFonts w:ascii="Symbol" w:hAnsi="Symbol" w:cs="Symbol" w:hint="default"/>
@@ -1124,8 +1080,8 @@
     </w:lvl>
     <w:lvl w:ilvl="1">
       <w:start w:val="1"/>
-      <w:numFmt w:val="decimal"/>
-      <w:lvlText w:val="%2."/>
+      <w:numFmt w:val="bullet"/>
+      <w:lvlText w:val="◦"/>
       <w:lvlJc w:val="start"/>
       <w:pPr>
         <w:tabs>
@@ -1133,12 +1089,14 @@
         </w:tabs>
         <w:ind w:start="1080" w:hanging="360"/>
       </w:pPr>
-      <w:rPr/>
+      <w:rPr>
+        <w:rFonts w:ascii="OpenSymbol" w:hAnsi="OpenSymbol" w:cs="OpenSymbol" w:hint="default"/>
+      </w:rPr>
     </w:lvl>
     <w:lvl w:ilvl="2">
       <w:start w:val="1"/>
-      <w:numFmt w:val="decimal"/>
-      <w:lvlText w:val="%3."/>
+      <w:numFmt w:val="bullet"/>
+      <w:lvlText w:val="▪"/>
       <w:lvlJc w:val="start"/>
       <w:pPr>
         <w:tabs>
@@ -1146,12 +1104,14 @@
         </w:tabs>
         <w:ind w:start="1440" w:hanging="360"/>
       </w:pPr>
-      <w:rPr/>
+      <w:rPr>
+        <w:rFonts w:ascii="OpenSymbol" w:hAnsi="OpenSymbol" w:cs="OpenSymbol" w:hint="default"/>
+      </w:rPr>
     </w:lvl>
     <w:lvl w:ilvl="3">
       <w:start w:val="1"/>
-      <w:numFmt w:val="decimal"/>
-      <w:lvlText w:val="%4."/>
+      <w:numFmt w:val="bullet"/>
+      <w:lvlText w:val=""/>
       <w:lvlJc w:val="start"/>
       <w:pPr>
         <w:tabs>
@@ -1159,12 +1119,14 @@
         </w:tabs>
         <w:ind w:start="1800" w:hanging="360"/>
       </w:pPr>
-      <w:rPr/>
+      <w:rPr>
+        <w:rFonts w:ascii="Symbol" w:hAnsi="Symbol" w:cs="Symbol" w:hint="default"/>
+      </w:rPr>
     </w:lvl>
     <w:lvl w:ilvl="4">
       <w:start w:val="1"/>
-      <w:numFmt w:val="decimal"/>
-      <w:lvlText w:val="%5."/>
+      <w:numFmt w:val="bullet"/>
+      <w:lvlText w:val="◦"/>
       <w:lvlJc w:val="start"/>
       <w:pPr>
         <w:tabs>
@@ -1172,12 +1134,14 @@
         </w:tabs>
         <w:ind w:start="2160" w:hanging="360"/>
       </w:pPr>
-      <w:rPr/>
+      <w:rPr>
+        <w:rFonts w:ascii="OpenSymbol" w:hAnsi="OpenSymbol" w:cs="OpenSymbol" w:hint="default"/>
+      </w:rPr>
     </w:lvl>
     <w:lvl w:ilvl="5">
       <w:start w:val="1"/>
-      <w:numFmt w:val="decimal"/>
-      <w:lvlText w:val="%6."/>
+      <w:numFmt w:val="bullet"/>
+      <w:lvlText w:val="▪"/>
       <w:lvlJc w:val="start"/>
       <w:pPr>
         <w:tabs>
@@ -1185,12 +1149,14 @@
         </w:tabs>
         <w:ind w:start="2520" w:hanging="360"/>
       </w:pPr>
-      <w:rPr/>
+      <w:rPr>
+        <w:rFonts w:ascii="OpenSymbol" w:hAnsi="OpenSymbol" w:cs="OpenSymbol" w:hint="default"/>
+      </w:rPr>
     </w:lvl>
     <w:lvl w:ilvl="6">
       <w:start w:val="1"/>
-      <w:numFmt w:val="decimal"/>
-      <w:lvlText w:val="%7."/>
+      <w:numFmt w:val="bullet"/>
+      <w:lvlText w:val=""/>
       <w:lvlJc w:val="start"/>
       <w:pPr>
         <w:tabs>
@@ -1198,12 +1164,14 @@
         </w:tabs>
         <w:ind w:start="2880" w:hanging="360"/>
       </w:pPr>
-      <w:rPr/>
+      <w:rPr>
+        <w:rFonts w:ascii="Symbol" w:hAnsi="Symbol" w:cs="Symbol" w:hint="default"/>
+      </w:rPr>
     </w:lvl>
     <w:lvl w:ilvl="7">
       <w:start w:val="1"/>
-      <w:numFmt w:val="decimal"/>
-      <w:lvlText w:val="%8."/>
+      <w:numFmt w:val="bullet"/>
+      <w:lvlText w:val="◦"/>
       <w:lvlJc w:val="start"/>
       <w:pPr>
         <w:tabs>
@@ -1211,12 +1179,14 @@
         </w:tabs>
         <w:ind w:start="3240" w:hanging="360"/>
       </w:pPr>
-      <w:rPr/>
+      <w:rPr>
+        <w:rFonts w:ascii="OpenSymbol" w:hAnsi="OpenSymbol" w:cs="OpenSymbol" w:hint="default"/>
+      </w:rPr>
     </w:lvl>
     <w:lvl w:ilvl="8">
       <w:start w:val="1"/>
-      <w:numFmt w:val="decimal"/>
-      <w:lvlText w:val="%9."/>
+      <w:numFmt w:val="bullet"/>
+      <w:lvlText w:val="▪"/>
       <w:lvlJc w:val="start"/>
       <w:pPr>
         <w:tabs>
@@ -1224,147 +1194,12 @@
         </w:tabs>
         <w:ind w:start="3600" w:hanging="360"/>
       </w:pPr>
-      <w:rPr/>
+      <w:rPr>
+        <w:rFonts w:ascii="OpenSymbol" w:hAnsi="OpenSymbol" w:cs="OpenSymbol" w:hint="default"/>
+      </w:rPr>
     </w:lvl>
   </w:abstractNum>
   <w:abstractNum w:abstractNumId="5">
-    <w:lvl w:ilvl="0">
-      <w:start w:val="1"/>
-      <w:numFmt w:val="bullet"/>
-      <w:lvlText w:val=""/>
-      <w:lvlJc w:val="start"/>
-      <w:pPr>
-        <w:tabs>
-          <w:tab w:val="num" w:pos="720"/>
-        </w:tabs>
-        <w:ind w:start="720" w:hanging="360"/>
-      </w:pPr>
-      <w:rPr>
-        <w:rFonts w:ascii="Symbol" w:hAnsi="Symbol" w:cs="Symbol" w:hint="default"/>
-      </w:rPr>
-    </w:lvl>
-    <w:lvl w:ilvl="1">
-      <w:start w:val="1"/>
-      <w:numFmt w:val="bullet"/>
-      <w:lvlText w:val="◦"/>
-      <w:lvlJc w:val="start"/>
-      <w:pPr>
-        <w:tabs>
-          <w:tab w:val="num" w:pos="1080"/>
-        </w:tabs>
-        <w:ind w:start="1080" w:hanging="360"/>
-      </w:pPr>
-      <w:rPr>
-        <w:rFonts w:ascii="OpenSymbol" w:hAnsi="OpenSymbol" w:cs="OpenSymbol" w:hint="default"/>
-      </w:rPr>
-    </w:lvl>
-    <w:lvl w:ilvl="2">
-      <w:start w:val="1"/>
-      <w:numFmt w:val="bullet"/>
-      <w:lvlText w:val="▪"/>
-      <w:lvlJc w:val="start"/>
-      <w:pPr>
-        <w:tabs>
-          <w:tab w:val="num" w:pos="1440"/>
-        </w:tabs>
-        <w:ind w:start="1440" w:hanging="360"/>
-      </w:pPr>
-      <w:rPr>
-        <w:rFonts w:ascii="OpenSymbol" w:hAnsi="OpenSymbol" w:cs="OpenSymbol" w:hint="default"/>
-      </w:rPr>
-    </w:lvl>
-    <w:lvl w:ilvl="3">
-      <w:start w:val="1"/>
-      <w:numFmt w:val="bullet"/>
-      <w:lvlText w:val=""/>
-      <w:lvlJc w:val="start"/>
-      <w:pPr>
-        <w:tabs>
-          <w:tab w:val="num" w:pos="1800"/>
-        </w:tabs>
-        <w:ind w:start="1800" w:hanging="360"/>
-      </w:pPr>
-      <w:rPr>
-        <w:rFonts w:ascii="Symbol" w:hAnsi="Symbol" w:cs="Symbol" w:hint="default"/>
-      </w:rPr>
-    </w:lvl>
-    <w:lvl w:ilvl="4">
-      <w:start w:val="1"/>
-      <w:numFmt w:val="bullet"/>
-      <w:lvlText w:val="◦"/>
-      <w:lvlJc w:val="start"/>
-      <w:pPr>
-        <w:tabs>
-          <w:tab w:val="num" w:pos="2160"/>
-        </w:tabs>
-        <w:ind w:start="2160" w:hanging="360"/>
-      </w:pPr>
-      <w:rPr>
-        <w:rFonts w:ascii="OpenSymbol" w:hAnsi="OpenSymbol" w:cs="OpenSymbol" w:hint="default"/>
-      </w:rPr>
-    </w:lvl>
-    <w:lvl w:ilvl="5">
-      <w:start w:val="1"/>
-      <w:numFmt w:val="bullet"/>
-      <w:lvlText w:val="▪"/>
-      <w:lvlJc w:val="start"/>
-      <w:pPr>
-        <w:tabs>
-          <w:tab w:val="num" w:pos="2520"/>
-        </w:tabs>
-        <w:ind w:start="2520" w:hanging="360"/>
-      </w:pPr>
-      <w:rPr>
-        <w:rFonts w:ascii="OpenSymbol" w:hAnsi="OpenSymbol" w:cs="OpenSymbol" w:hint="default"/>
-      </w:rPr>
-    </w:lvl>
-    <w:lvl w:ilvl="6">
-      <w:start w:val="1"/>
-      <w:numFmt w:val="bullet"/>
-      <w:lvlText w:val=""/>
-      <w:lvlJc w:val="start"/>
-      <w:pPr>
-        <w:tabs>
-          <w:tab w:val="num" w:pos="2880"/>
-        </w:tabs>
-        <w:ind w:start="2880" w:hanging="360"/>
-      </w:pPr>
-      <w:rPr>
-        <w:rFonts w:ascii="Symbol" w:hAnsi="Symbol" w:cs="Symbol" w:hint="default"/>
-      </w:rPr>
-    </w:lvl>
-    <w:lvl w:ilvl="7">
-      <w:start w:val="1"/>
-      <w:numFmt w:val="bullet"/>
-      <w:lvlText w:val="◦"/>
-      <w:lvlJc w:val="start"/>
-      <w:pPr>
-        <w:tabs>
-          <w:tab w:val="num" w:pos="3240"/>
-        </w:tabs>
-        <w:ind w:start="3240" w:hanging="360"/>
-      </w:pPr>
-      <w:rPr>
-        <w:rFonts w:ascii="OpenSymbol" w:hAnsi="OpenSymbol" w:cs="OpenSymbol" w:hint="default"/>
-      </w:rPr>
-    </w:lvl>
-    <w:lvl w:ilvl="8">
-      <w:start w:val="1"/>
-      <w:numFmt w:val="bullet"/>
-      <w:lvlText w:val="▪"/>
-      <w:lvlJc w:val="start"/>
-      <w:pPr>
-        <w:tabs>
-          <w:tab w:val="num" w:pos="3600"/>
-        </w:tabs>
-        <w:ind w:start="3600" w:hanging="360"/>
-      </w:pPr>
-      <w:rPr>
-        <w:rFonts w:ascii="OpenSymbol" w:hAnsi="OpenSymbol" w:cs="OpenSymbol" w:hint="default"/>
-      </w:rPr>
-    </w:lvl>
-  </w:abstractNum>
-  <w:abstractNum w:abstractNumId="6">
     <w:lvl w:ilvl="0">
       <w:start w:val="1"/>
       <w:numFmt w:val="none"/>
@@ -1497,9 +1332,6 @@
   </w:num>
   <w:num w:numId="5">
     <w:abstractNumId w:val="5"/>
-  </w:num>
-  <w:num w:numId="6">
-    <w:abstractNumId w:val="6"/>
   </w:num>
 </w:numbering>
 </file>

</xml_diff>

<commit_message>
Added simulation script, almost done
</commit_message>
<xml_diff>
--- a/project_4.docx
+++ b/project_4.docx
@@ -92,11 +92,7 @@
       </w:pPr>
       <w:r>
         <w:rPr/>
-        <w:t xml:space="preserve">Can I exclude 36 clients (nb_products &gt;= 8) to make my PCA graph more lisible ? </w:t>
-      </w:r>
-      <w:r>
-        <w:rPr/>
-        <w:t>Most likely yes.</w:t>
+        <w:t>Can I exclude 36 clients (nb_products &gt;= 8) to make my PCA graph more lisible ? Most likely yes.</w:t>
       </w:r>
     </w:p>
     <w:p>
@@ -118,6 +114,198 @@
         <w:pStyle w:val="Normal"/>
         <w:numPr>
           <w:ilvl w:val="0"/>
+          <w:numId w:val="4"/>
+        </w:numPr>
+        <w:rPr/>
+      </w:pPr>
+      <w:r>
+        <w:rPr/>
+        <w:t xml:space="preserve">My kmeans extra_args ok ? I think I should remove the random_state, at least for the final evaluation. </w:t>
+      </w:r>
+      <w:r>
+        <w:rPr>
+          <w:rFonts w:ascii="JetBrains Mono" w:hAnsi="JetBrains Mono"/>
+          <w:b w:val="false"/>
+          <w:i w:val="false"/>
+          <w:color w:val="A9B7C6"/>
+          <w:sz w:val="20"/>
+        </w:rPr>
+        <w:t>kmeans_kwargs = {</w:t>
+        <w:br/>
+        <w:t xml:space="preserve">    </w:t>
+      </w:r>
+      <w:r>
+        <w:rPr>
+          <w:rFonts w:ascii="JetBrains Mono" w:hAnsi="JetBrains Mono"/>
+          <w:b w:val="false"/>
+          <w:i w:val="false"/>
+          <w:color w:val="6A8759"/>
+          <w:sz w:val="20"/>
+        </w:rPr>
+        <w:t>"init"</w:t>
+      </w:r>
+      <w:r>
+        <w:rPr>
+          <w:rFonts w:ascii="JetBrains Mono" w:hAnsi="JetBrains Mono"/>
+          <w:b w:val="false"/>
+          <w:i w:val="false"/>
+          <w:color w:val="A9B7C6"/>
+          <w:sz w:val="20"/>
+        </w:rPr>
+        <w:t xml:space="preserve">: </w:t>
+      </w:r>
+      <w:r>
+        <w:rPr>
+          <w:rFonts w:ascii="JetBrains Mono" w:hAnsi="JetBrains Mono"/>
+          <w:b w:val="false"/>
+          <w:i w:val="false"/>
+          <w:color w:val="6A8759"/>
+          <w:sz w:val="20"/>
+        </w:rPr>
+        <w:t>"k-means++"</w:t>
+      </w:r>
+      <w:r>
+        <w:rPr>
+          <w:rFonts w:ascii="JetBrains Mono" w:hAnsi="JetBrains Mono"/>
+          <w:b w:val="false"/>
+          <w:i w:val="false"/>
+          <w:color w:val="CC7832"/>
+          <w:sz w:val="20"/>
+        </w:rPr>
+        <w:t>,</w:t>
+        <w:br/>
+        <w:t xml:space="preserve">    </w:t>
+      </w:r>
+      <w:r>
+        <w:rPr>
+          <w:rFonts w:ascii="JetBrains Mono" w:hAnsi="JetBrains Mono"/>
+          <w:b w:val="false"/>
+          <w:i w:val="false"/>
+          <w:color w:val="6A8759"/>
+          <w:sz w:val="20"/>
+        </w:rPr>
+        <w:t>"n_init"</w:t>
+      </w:r>
+      <w:r>
+        <w:rPr>
+          <w:rFonts w:ascii="JetBrains Mono" w:hAnsi="JetBrains Mono"/>
+          <w:b w:val="false"/>
+          <w:i w:val="false"/>
+          <w:color w:val="A9B7C6"/>
+          <w:sz w:val="20"/>
+        </w:rPr>
+        <w:t xml:space="preserve">: </w:t>
+      </w:r>
+      <w:r>
+        <w:rPr>
+          <w:rFonts w:ascii="JetBrains Mono" w:hAnsi="JetBrains Mono"/>
+          <w:b w:val="false"/>
+          <w:i w:val="false"/>
+          <w:color w:val="6897BB"/>
+          <w:sz w:val="20"/>
+        </w:rPr>
+        <w:t>50</w:t>
+      </w:r>
+      <w:r>
+        <w:rPr>
+          <w:rFonts w:ascii="JetBrains Mono" w:hAnsi="JetBrains Mono"/>
+          <w:b w:val="false"/>
+          <w:i w:val="false"/>
+          <w:color w:val="CC7832"/>
+          <w:sz w:val="20"/>
+        </w:rPr>
+        <w:t>,</w:t>
+        <w:br/>
+        <w:t xml:space="preserve">    </w:t>
+      </w:r>
+      <w:r>
+        <w:rPr>
+          <w:rFonts w:ascii="JetBrains Mono" w:hAnsi="JetBrains Mono"/>
+          <w:b w:val="false"/>
+          <w:i w:val="false"/>
+          <w:color w:val="6A8759"/>
+          <w:sz w:val="20"/>
+        </w:rPr>
+        <w:t>"max_iter"</w:t>
+      </w:r>
+      <w:r>
+        <w:rPr>
+          <w:rFonts w:ascii="JetBrains Mono" w:hAnsi="JetBrains Mono"/>
+          <w:b w:val="false"/>
+          <w:i w:val="false"/>
+          <w:color w:val="A9B7C6"/>
+          <w:sz w:val="20"/>
+        </w:rPr>
+        <w:t xml:space="preserve">: </w:t>
+      </w:r>
+      <w:r>
+        <w:rPr>
+          <w:rFonts w:ascii="JetBrains Mono" w:hAnsi="JetBrains Mono"/>
+          <w:b w:val="false"/>
+          <w:i w:val="false"/>
+          <w:color w:val="6897BB"/>
+          <w:sz w:val="20"/>
+        </w:rPr>
+        <w:t>500</w:t>
+      </w:r>
+      <w:r>
+        <w:rPr>
+          <w:rFonts w:ascii="JetBrains Mono" w:hAnsi="JetBrains Mono"/>
+          <w:b w:val="false"/>
+          <w:i w:val="false"/>
+          <w:color w:val="CC7832"/>
+          <w:sz w:val="20"/>
+        </w:rPr>
+        <w:t>,</w:t>
+        <w:br/>
+        <w:t xml:space="preserve">    </w:t>
+      </w:r>
+      <w:r>
+        <w:rPr>
+          <w:rFonts w:ascii="JetBrains Mono" w:hAnsi="JetBrains Mono"/>
+          <w:b w:val="false"/>
+          <w:i w:val="false"/>
+          <w:color w:val="6A8759"/>
+          <w:sz w:val="20"/>
+        </w:rPr>
+        <w:t>"random_state"</w:t>
+      </w:r>
+      <w:r>
+        <w:rPr>
+          <w:rFonts w:ascii="JetBrains Mono" w:hAnsi="JetBrains Mono"/>
+          <w:b w:val="false"/>
+          <w:i w:val="false"/>
+          <w:color w:val="A9B7C6"/>
+          <w:sz w:val="20"/>
+        </w:rPr>
+        <w:t xml:space="preserve">: </w:t>
+      </w:r>
+      <w:r>
+        <w:rPr>
+          <w:rFonts w:ascii="JetBrains Mono" w:hAnsi="JetBrains Mono"/>
+          <w:b w:val="false"/>
+          <w:i w:val="false"/>
+          <w:color w:val="6897BB"/>
+          <w:sz w:val="20"/>
+        </w:rPr>
+        <w:t>42</w:t>
+      </w:r>
+      <w:r>
+        <w:rPr>
+          <w:rFonts w:ascii="JetBrains Mono" w:hAnsi="JetBrains Mono"/>
+          <w:b w:val="false"/>
+          <w:i w:val="false"/>
+          <w:color w:val="A9B7C6"/>
+          <w:sz w:val="20"/>
+        </w:rPr>
+        <w:t>}</w:t>
+      </w:r>
+    </w:p>
+    <w:p>
+      <w:pPr>
+        <w:pStyle w:val="Normal"/>
+        <w:numPr>
+          <w:ilvl w:val="0"/>
           <w:numId w:val="0"/>
         </w:numPr>
         <w:ind w:hanging="0" w:start="720"/>
@@ -132,13 +320,13 @@
         <w:pStyle w:val="Normal"/>
         <w:numPr>
           <w:ilvl w:val="0"/>
-          <w:numId w:val="3"/>
-        </w:numPr>
-        <w:rPr/>
-      </w:pPr>
-      <w:r>
-        <w:rPr/>
-        <w:t>Forme et stabilite des clusters ? CE 2-3. Stability = if you run your kmeans or other algo multiple times you should have very similar results. You can then using the same PCA use different colors for the different runs. The forme is so that the points with the same color are in the same region and that if you run the algos multiple times you get the same regions.</w:t>
+          <w:numId w:val="0"/>
+        </w:numPr>
+        <w:ind w:hanging="0" w:start="720"/>
+        <w:rPr/>
+      </w:pPr>
+      <w:r>
+        <w:rPr/>
       </w:r>
     </w:p>
     <w:p>
@@ -178,10 +366,12 @@
         </w:numPr>
         <w:rPr/>
       </w:pPr>
+      <w:bookmarkStart w:id="1" w:name="__DdeLink__32_4188159413"/>
       <w:r>
         <w:rPr/>
         <w:t>Two time periods, A and B. Train a model A on period A, model B on A+B. Then calculate cluster C1 on model A on period B, C2 on model B on period B. Then get ARI on diff C1-C2 to determine if C2 makes sense as the model B. ARI acceptable &gt; 70 %. Check a time period of 1-2-3-4-… weeks to get an acceptable ARI. Do a graph with ARI and number of weeks.</w:t>
       </w:r>
+      <w:bookmarkEnd w:id="1"/>
     </w:p>
     <w:p>
       <w:pPr>
@@ -203,7 +393,13 @@
         </w:rPr>
       </w:pPr>
       <w:r>
-        <w:rPr/>
+        <w:rPr>
+          <w:rFonts w:ascii="JetBrains Mono" w:hAnsi="JetBrains Mono"/>
+          <w:b w:val="false"/>
+          <w:i w:val="false"/>
+          <w:color w:val="808080"/>
+          <w:sz w:val="20"/>
+        </w:rPr>
       </w:r>
     </w:p>
     <w:p>

</xml_diff>

<commit_message>
Added comment, some fixes and updates
</commit_message>
<xml_diff>
--- a/project_4.docx
+++ b/project_4.docx
@@ -42,86 +42,28 @@
         <w:pStyle w:val="Normal"/>
         <w:numPr>
           <w:ilvl w:val="0"/>
-          <w:numId w:val="4"/>
-        </w:numPr>
-        <w:rPr/>
-      </w:pPr>
-      <w:r>
-        <w:rPr/>
-        <w:t>Quand je ne considère que les orders et pas products per customer j’en ai qu’1 par customer. 0, pas 3 % comme David disait. Je fais quoi du coup avec ma fréquence ?</w:t>
+          <w:numId w:val="3"/>
+        </w:numPr>
+        <w:rPr/>
+      </w:pPr>
+      <w:r>
+        <w:rPr/>
+        <w:t xml:space="preserve">Min samples for optics and dbscan 100 ? </w:t>
+      </w:r>
+      <w:r>
+        <w:rPr/>
+        <w:t>Nickel, rien d-autre a faire</w:t>
       </w:r>
     </w:p>
     <w:p>
       <w:pPr>
         <w:pStyle w:val="Normal"/>
         <w:numPr>
-          <w:ilvl w:val="1"/>
-          <w:numId w:val="4"/>
-        </w:numPr>
-        <w:rPr/>
-      </w:pPr>
-      <w:bookmarkStart w:id="0" w:name="__DdeLink__63_3446911114"/>
-      <w:r>
-        <w:rPr/>
-        <w:t>nb_products = len(set([order['order_id'] for order in customer_orders]))</w:t>
-      </w:r>
-      <w:bookmarkEnd w:id="0"/>
-    </w:p>
-    <w:p>
-      <w:pPr>
-        <w:pStyle w:val="Normal"/>
-        <w:numPr>
-          <w:ilvl w:val="1"/>
-          <w:numId w:val="4"/>
-        </w:numPr>
-        <w:rPr/>
-      </w:pPr>
-      <w:r>
-        <w:rPr/>
-        <w:t>Le nombre de produits est peut-être un métrique intéressant pour la fréquence  vu le manque d’order per customers ?</w:t>
-      </w:r>
-    </w:p>
-    <w:p>
-      <w:pPr>
-        <w:pStyle w:val="Normal"/>
-        <w:numPr>
-          <w:ilvl w:val="0"/>
-          <w:numId w:val="4"/>
-        </w:numPr>
-        <w:rPr/>
-      </w:pPr>
-      <w:r>
-        <w:rPr/>
-        <w:t>Can I exclude 36 clients (nb_products &gt;= 8) to make my PCA graph more lisible ? Most likely yes.</w:t>
-      </w:r>
-    </w:p>
-    <w:p>
-      <w:pPr>
-        <w:pStyle w:val="Normal"/>
-        <w:numPr>
-          <w:ilvl w:val="0"/>
-          <w:numId w:val="4"/>
-        </w:numPr>
-        <w:rPr/>
-      </w:pPr>
-      <w:r>
-        <w:rPr/>
-        <w:t>Min samples for optics and dbscan 100 ?</w:t>
-      </w:r>
-    </w:p>
-    <w:p>
-      <w:pPr>
-        <w:pStyle w:val="Normal"/>
-        <w:numPr>
-          <w:ilvl w:val="0"/>
-          <w:numId w:val="4"/>
-        </w:numPr>
-        <w:rPr/>
-      </w:pPr>
-      <w:r>
-        <w:rPr/>
-        <w:t xml:space="preserve">My kmeans extra_args ok ? I think I should remove the random_state, at least for the final evaluation. </w:t>
-      </w:r>
+          <w:ilvl w:val="0"/>
+          <w:numId w:val="3"/>
+        </w:numPr>
+        <w:rPr/>
+      </w:pPr>
       <w:r>
         <w:rPr>
           <w:rFonts w:ascii="JetBrains Mono" w:hAnsi="JetBrains Mono"/>
@@ -130,20 +72,18 @@
           <w:color w:val="A9B7C6"/>
           <w:sz w:val="20"/>
         </w:rPr>
-        <w:t>kmeans_kwargs = {</w:t>
-        <w:br/>
-        <w:t xml:space="preserve">    </w:t>
-      </w:r>
-      <w:r>
-        <w:rPr>
-          <w:rFonts w:ascii="JetBrains Mono" w:hAnsi="JetBrains Mono"/>
-          <w:b w:val="false"/>
-          <w:i w:val="false"/>
-          <w:color w:val="6A8759"/>
-          <w:sz w:val="20"/>
-        </w:rPr>
-        <w:t>"init"</w:t>
-      </w:r>
+        <w:t>Vous avez explicité la stratégie d'ajout de nouveaux clients. ???</w:t>
+      </w:r>
+    </w:p>
+    <w:p>
+      <w:pPr>
+        <w:pStyle w:val="Normal"/>
+        <w:numPr>
+          <w:ilvl w:val="1"/>
+          <w:numId w:val="3"/>
+        </w:numPr>
+        <w:rPr/>
+      </w:pPr>
       <w:r>
         <w:rPr>
           <w:rFonts w:ascii="JetBrains Mono" w:hAnsi="JetBrains Mono"/>
@@ -152,288 +92,7 @@
           <w:color w:val="A9B7C6"/>
           <w:sz w:val="20"/>
         </w:rPr>
-        <w:t xml:space="preserve">: </w:t>
-      </w:r>
-      <w:r>
-        <w:rPr>
-          <w:rFonts w:ascii="JetBrains Mono" w:hAnsi="JetBrains Mono"/>
-          <w:b w:val="false"/>
-          <w:i w:val="false"/>
-          <w:color w:val="6A8759"/>
-          <w:sz w:val="20"/>
-        </w:rPr>
-        <w:t>"k-means++"</w:t>
-      </w:r>
-      <w:r>
-        <w:rPr>
-          <w:rFonts w:ascii="JetBrains Mono" w:hAnsi="JetBrains Mono"/>
-          <w:b w:val="false"/>
-          <w:i w:val="false"/>
-          <w:color w:val="CC7832"/>
-          <w:sz w:val="20"/>
-        </w:rPr>
-        <w:t>,</w:t>
-        <w:br/>
-        <w:t xml:space="preserve">    </w:t>
-      </w:r>
-      <w:r>
-        <w:rPr>
-          <w:rFonts w:ascii="JetBrains Mono" w:hAnsi="JetBrains Mono"/>
-          <w:b w:val="false"/>
-          <w:i w:val="false"/>
-          <w:color w:val="6A8759"/>
-          <w:sz w:val="20"/>
-        </w:rPr>
-        <w:t>"n_init"</w:t>
-      </w:r>
-      <w:r>
-        <w:rPr>
-          <w:rFonts w:ascii="JetBrains Mono" w:hAnsi="JetBrains Mono"/>
-          <w:b w:val="false"/>
-          <w:i w:val="false"/>
-          <w:color w:val="A9B7C6"/>
-          <w:sz w:val="20"/>
-        </w:rPr>
-        <w:t xml:space="preserve">: </w:t>
-      </w:r>
-      <w:r>
-        <w:rPr>
-          <w:rFonts w:ascii="JetBrains Mono" w:hAnsi="JetBrains Mono"/>
-          <w:b w:val="false"/>
-          <w:i w:val="false"/>
-          <w:color w:val="6897BB"/>
-          <w:sz w:val="20"/>
-        </w:rPr>
-        <w:t>50</w:t>
-      </w:r>
-      <w:r>
-        <w:rPr>
-          <w:rFonts w:ascii="JetBrains Mono" w:hAnsi="JetBrains Mono"/>
-          <w:b w:val="false"/>
-          <w:i w:val="false"/>
-          <w:color w:val="CC7832"/>
-          <w:sz w:val="20"/>
-        </w:rPr>
-        <w:t>,</w:t>
-        <w:br/>
-        <w:t xml:space="preserve">    </w:t>
-      </w:r>
-      <w:r>
-        <w:rPr>
-          <w:rFonts w:ascii="JetBrains Mono" w:hAnsi="JetBrains Mono"/>
-          <w:b w:val="false"/>
-          <w:i w:val="false"/>
-          <w:color w:val="6A8759"/>
-          <w:sz w:val="20"/>
-        </w:rPr>
-        <w:t>"max_iter"</w:t>
-      </w:r>
-      <w:r>
-        <w:rPr>
-          <w:rFonts w:ascii="JetBrains Mono" w:hAnsi="JetBrains Mono"/>
-          <w:b w:val="false"/>
-          <w:i w:val="false"/>
-          <w:color w:val="A9B7C6"/>
-          <w:sz w:val="20"/>
-        </w:rPr>
-        <w:t xml:space="preserve">: </w:t>
-      </w:r>
-      <w:r>
-        <w:rPr>
-          <w:rFonts w:ascii="JetBrains Mono" w:hAnsi="JetBrains Mono"/>
-          <w:b w:val="false"/>
-          <w:i w:val="false"/>
-          <w:color w:val="6897BB"/>
-          <w:sz w:val="20"/>
-        </w:rPr>
-        <w:t>500</w:t>
-      </w:r>
-      <w:r>
-        <w:rPr>
-          <w:rFonts w:ascii="JetBrains Mono" w:hAnsi="JetBrains Mono"/>
-          <w:b w:val="false"/>
-          <w:i w:val="false"/>
-          <w:color w:val="CC7832"/>
-          <w:sz w:val="20"/>
-        </w:rPr>
-        <w:t>,</w:t>
-        <w:br/>
-        <w:t xml:space="preserve">    </w:t>
-      </w:r>
-      <w:r>
-        <w:rPr>
-          <w:rFonts w:ascii="JetBrains Mono" w:hAnsi="JetBrains Mono"/>
-          <w:b w:val="false"/>
-          <w:i w:val="false"/>
-          <w:color w:val="6A8759"/>
-          <w:sz w:val="20"/>
-        </w:rPr>
-        <w:t>"random_state"</w:t>
-      </w:r>
-      <w:r>
-        <w:rPr>
-          <w:rFonts w:ascii="JetBrains Mono" w:hAnsi="JetBrains Mono"/>
-          <w:b w:val="false"/>
-          <w:i w:val="false"/>
-          <w:color w:val="A9B7C6"/>
-          <w:sz w:val="20"/>
-        </w:rPr>
-        <w:t xml:space="preserve">: </w:t>
-      </w:r>
-      <w:r>
-        <w:rPr>
-          <w:rFonts w:ascii="JetBrains Mono" w:hAnsi="JetBrains Mono"/>
-          <w:b w:val="false"/>
-          <w:i w:val="false"/>
-          <w:color w:val="6897BB"/>
-          <w:sz w:val="20"/>
-        </w:rPr>
-        <w:t>42</w:t>
-      </w:r>
-      <w:r>
-        <w:rPr>
-          <w:rFonts w:ascii="JetBrains Mono" w:hAnsi="JetBrains Mono"/>
-          <w:b w:val="false"/>
-          <w:i w:val="false"/>
-          <w:color w:val="A9B7C6"/>
-          <w:sz w:val="20"/>
-        </w:rPr>
-        <w:t>}</w:t>
-      </w:r>
-    </w:p>
-    <w:p>
-      <w:pPr>
-        <w:pStyle w:val="Normal"/>
-        <w:numPr>
-          <w:ilvl w:val="0"/>
-          <w:numId w:val="0"/>
-        </w:numPr>
-        <w:ind w:hanging="0" w:start="720"/>
-        <w:rPr/>
-      </w:pPr>
-      <w:r>
-        <w:rPr/>
-      </w:r>
-    </w:p>
-    <w:p>
-      <w:pPr>
-        <w:pStyle w:val="Normal"/>
-        <w:numPr>
-          <w:ilvl w:val="0"/>
-          <w:numId w:val="0"/>
-        </w:numPr>
-        <w:ind w:hanging="0" w:start="720"/>
-        <w:rPr/>
-      </w:pPr>
-      <w:r>
-        <w:rPr/>
-      </w:r>
-    </w:p>
-    <w:p>
-      <w:pPr>
-        <w:pStyle w:val="Normal"/>
-        <w:numPr>
-          <w:ilvl w:val="0"/>
-          <w:numId w:val="0"/>
-        </w:numPr>
-        <w:ind w:hanging="0" w:start="720"/>
-        <w:rPr/>
-      </w:pPr>
-      <w:r>
-        <w:rPr/>
-      </w:r>
-    </w:p>
-    <w:p>
-      <w:pPr>
-        <w:pStyle w:val="Normal"/>
-        <w:numPr>
-          <w:ilvl w:val="0"/>
-          <w:numId w:val="3"/>
-        </w:numPr>
-        <w:rPr/>
-      </w:pPr>
-      <w:r>
-        <w:rPr/>
-        <w:t>Il serait intéressant également de regarder l’évolution de la la distribution de vos features numériques dans le temps, en utilisant des méthodes graphiques ou un test de Kolmogorov-Smirnov ?</w:t>
-      </w:r>
-    </w:p>
-    <w:p>
-      <w:pPr>
-        <w:pStyle w:val="Normal"/>
-        <w:numPr>
-          <w:ilvl w:val="1"/>
-          <w:numId w:val="3"/>
-        </w:numPr>
-        <w:rPr/>
-      </w:pPr>
-      <w:bookmarkStart w:id="1" w:name="__DdeLink__32_4188159413"/>
-      <w:r>
-        <w:rPr/>
-        <w:t>Two time periods, A and B. Train a model A on period A, model B on A+B. Then calculate cluster C1 on model A on period B, C2 on model B on period B. Then get ARI on diff C1-C2 to determine if C2 makes sense as the model B. ARI acceptable &gt; 70 %. Check a time period of 1-2-3-4-… weeks to get an acceptable ARI. Do a graph with ARI and number of weeks.</w:t>
-      </w:r>
-      <w:bookmarkEnd w:id="1"/>
-    </w:p>
-    <w:p>
-      <w:pPr>
-        <w:pStyle w:val="Normal"/>
-        <w:numPr>
-          <w:ilvl w:val="0"/>
-          <w:numId w:val="0"/>
-        </w:numPr>
-        <w:bidi w:val="0"/>
-        <w:ind w:hanging="0" w:start="720"/>
-        <w:jc w:val="start"/>
-        <w:rPr>
-          <w:rFonts w:ascii="JetBrains Mono" w:hAnsi="JetBrains Mono"/>
-          <w:b w:val="false"/>
-          <w:i w:val="false"/>
-          <w:i w:val="false"/>
-          <w:color w:val="808080"/>
-          <w:sz w:val="20"/>
-        </w:rPr>
-      </w:pPr>
-      <w:r>
-        <w:rPr>
-          <w:rFonts w:ascii="JetBrains Mono" w:hAnsi="JetBrains Mono"/>
-          <w:b w:val="false"/>
-          <w:i w:val="false"/>
-          <w:color w:val="808080"/>
-          <w:sz w:val="20"/>
-        </w:rPr>
-      </w:r>
-    </w:p>
-    <w:p>
-      <w:pPr>
-        <w:pStyle w:val="Normal"/>
-        <w:bidi w:val="0"/>
-        <w:jc w:val="start"/>
-        <w:rPr/>
-      </w:pPr>
-      <w:r>
-        <w:rPr/>
-      </w:r>
-    </w:p>
-    <w:p>
-      <w:pPr>
-        <w:pStyle w:val="Normal"/>
-        <w:bidi w:val="0"/>
-        <w:jc w:val="start"/>
-        <w:rPr/>
-      </w:pPr>
-      <w:r>
-        <w:rPr/>
-        <w:t>Your algos are expected to crash with all the rows, take a random sample of like 50-100k with a special Pandas method to have it shuffled.</w:t>
-      </w:r>
-    </w:p>
-    <w:p>
-      <w:pPr>
-        <w:pStyle w:val="Normal"/>
-        <w:bidi w:val="0"/>
-        <w:jc w:val="start"/>
-        <w:rPr/>
-      </w:pPr>
-      <w:r>
-        <w:rPr/>
+        <w:t>Un nouveau client n’a pas encore acheté de produits et j’ai des données de comportement d’achat uniquement ici, donc pour l’instant il ne va pas entrer dans un cluster. Je peux l’ajouter dans un cluster à part. En vrai tu as d’autres métriques genre utm_campaign, navigation sur notre site, os du client (Apple clients va mettre plus d’agent)… Mais là pas. Quand achat then tu peux predict son cluster id.</w:t>
       </w:r>
     </w:p>
     <w:p>
@@ -450,6 +109,39 @@
       </w:pPr>
       <w:r>
         <w:rPr/>
+      </w:r>
+    </w:p>
+    <w:p>
+      <w:pPr>
+        <w:pStyle w:val="Normal"/>
+        <w:tabs>
+          <w:tab w:val="clear" w:pos="709"/>
+          <w:tab w:val="left" w:pos="0" w:leader="none"/>
+        </w:tabs>
+        <w:bidi w:val="0"/>
+        <w:ind w:hanging="0" w:start="720"/>
+        <w:jc w:val="start"/>
+        <w:rPr/>
+      </w:pPr>
+      <w:r>
+        <w:rPr/>
+      </w:r>
+    </w:p>
+    <w:p>
+      <w:pPr>
+        <w:pStyle w:val="Normal"/>
+        <w:tabs>
+          <w:tab w:val="clear" w:pos="709"/>
+          <w:tab w:val="left" w:pos="0" w:leader="none"/>
+        </w:tabs>
+        <w:bidi w:val="0"/>
+        <w:ind w:hanging="0" w:start="720"/>
+        <w:jc w:val="start"/>
+        <w:rPr/>
+      </w:pPr>
+      <w:r>
+        <w:rPr/>
+        <w:t>Le dendograme a 5 couleurs parce qu’il te propose 5 comme bon nombre de clusters, la règle est online (barre verticale la plus haute?).</w:t>
       </w:r>
     </w:p>
     <w:p>
@@ -1261,143 +953,6 @@
   <w:abstractNum w:abstractNumId="4">
     <w:lvl w:ilvl="0">
       <w:start w:val="1"/>
-      <w:numFmt w:val="bullet"/>
-      <w:lvlText w:val=""/>
-      <w:lvlJc w:val="start"/>
-      <w:pPr>
-        <w:tabs>
-          <w:tab w:val="num" w:pos="720"/>
-        </w:tabs>
-        <w:ind w:start="720" w:hanging="360"/>
-      </w:pPr>
-      <w:rPr>
-        <w:rFonts w:ascii="Symbol" w:hAnsi="Symbol" w:cs="Symbol" w:hint="default"/>
-      </w:rPr>
-    </w:lvl>
-    <w:lvl w:ilvl="1">
-      <w:start w:val="1"/>
-      <w:numFmt w:val="bullet"/>
-      <w:lvlText w:val="◦"/>
-      <w:lvlJc w:val="start"/>
-      <w:pPr>
-        <w:tabs>
-          <w:tab w:val="num" w:pos="1080"/>
-        </w:tabs>
-        <w:ind w:start="1080" w:hanging="360"/>
-      </w:pPr>
-      <w:rPr>
-        <w:rFonts w:ascii="OpenSymbol" w:hAnsi="OpenSymbol" w:cs="OpenSymbol" w:hint="default"/>
-      </w:rPr>
-    </w:lvl>
-    <w:lvl w:ilvl="2">
-      <w:start w:val="1"/>
-      <w:numFmt w:val="bullet"/>
-      <w:lvlText w:val="▪"/>
-      <w:lvlJc w:val="start"/>
-      <w:pPr>
-        <w:tabs>
-          <w:tab w:val="num" w:pos="1440"/>
-        </w:tabs>
-        <w:ind w:start="1440" w:hanging="360"/>
-      </w:pPr>
-      <w:rPr>
-        <w:rFonts w:ascii="OpenSymbol" w:hAnsi="OpenSymbol" w:cs="OpenSymbol" w:hint="default"/>
-      </w:rPr>
-    </w:lvl>
-    <w:lvl w:ilvl="3">
-      <w:start w:val="1"/>
-      <w:numFmt w:val="bullet"/>
-      <w:lvlText w:val=""/>
-      <w:lvlJc w:val="start"/>
-      <w:pPr>
-        <w:tabs>
-          <w:tab w:val="num" w:pos="1800"/>
-        </w:tabs>
-        <w:ind w:start="1800" w:hanging="360"/>
-      </w:pPr>
-      <w:rPr>
-        <w:rFonts w:ascii="Symbol" w:hAnsi="Symbol" w:cs="Symbol" w:hint="default"/>
-      </w:rPr>
-    </w:lvl>
-    <w:lvl w:ilvl="4">
-      <w:start w:val="1"/>
-      <w:numFmt w:val="bullet"/>
-      <w:lvlText w:val="◦"/>
-      <w:lvlJc w:val="start"/>
-      <w:pPr>
-        <w:tabs>
-          <w:tab w:val="num" w:pos="2160"/>
-        </w:tabs>
-        <w:ind w:start="2160" w:hanging="360"/>
-      </w:pPr>
-      <w:rPr>
-        <w:rFonts w:ascii="OpenSymbol" w:hAnsi="OpenSymbol" w:cs="OpenSymbol" w:hint="default"/>
-      </w:rPr>
-    </w:lvl>
-    <w:lvl w:ilvl="5">
-      <w:start w:val="1"/>
-      <w:numFmt w:val="bullet"/>
-      <w:lvlText w:val="▪"/>
-      <w:lvlJc w:val="start"/>
-      <w:pPr>
-        <w:tabs>
-          <w:tab w:val="num" w:pos="2520"/>
-        </w:tabs>
-        <w:ind w:start="2520" w:hanging="360"/>
-      </w:pPr>
-      <w:rPr>
-        <w:rFonts w:ascii="OpenSymbol" w:hAnsi="OpenSymbol" w:cs="OpenSymbol" w:hint="default"/>
-      </w:rPr>
-    </w:lvl>
-    <w:lvl w:ilvl="6">
-      <w:start w:val="1"/>
-      <w:numFmt w:val="bullet"/>
-      <w:lvlText w:val=""/>
-      <w:lvlJc w:val="start"/>
-      <w:pPr>
-        <w:tabs>
-          <w:tab w:val="num" w:pos="2880"/>
-        </w:tabs>
-        <w:ind w:start="2880" w:hanging="360"/>
-      </w:pPr>
-      <w:rPr>
-        <w:rFonts w:ascii="Symbol" w:hAnsi="Symbol" w:cs="Symbol" w:hint="default"/>
-      </w:rPr>
-    </w:lvl>
-    <w:lvl w:ilvl="7">
-      <w:start w:val="1"/>
-      <w:numFmt w:val="bullet"/>
-      <w:lvlText w:val="◦"/>
-      <w:lvlJc w:val="start"/>
-      <w:pPr>
-        <w:tabs>
-          <w:tab w:val="num" w:pos="3240"/>
-        </w:tabs>
-        <w:ind w:start="3240" w:hanging="360"/>
-      </w:pPr>
-      <w:rPr>
-        <w:rFonts w:ascii="OpenSymbol" w:hAnsi="OpenSymbol" w:cs="OpenSymbol" w:hint="default"/>
-      </w:rPr>
-    </w:lvl>
-    <w:lvl w:ilvl="8">
-      <w:start w:val="1"/>
-      <w:numFmt w:val="bullet"/>
-      <w:lvlText w:val="▪"/>
-      <w:lvlJc w:val="start"/>
-      <w:pPr>
-        <w:tabs>
-          <w:tab w:val="num" w:pos="3600"/>
-        </w:tabs>
-        <w:ind w:start="3600" w:hanging="360"/>
-      </w:pPr>
-      <w:rPr>
-        <w:rFonts w:ascii="OpenSymbol" w:hAnsi="OpenSymbol" w:cs="OpenSymbol" w:hint="default"/>
-      </w:rPr>
-    </w:lvl>
-  </w:abstractNum>
-  <w:abstractNum w:abstractNumId="5">
-    <w:lvl w:ilvl="0">
-      <w:start w:val="1"/>
       <w:numFmt w:val="none"/>
       <w:suff w:val="nothing"/>
       <w:lvlText w:val=""/>
@@ -1525,9 +1080,6 @@
   </w:num>
   <w:num w:numId="4">
     <w:abstractNumId w:val="4"/>
-  </w:num>
-  <w:num w:numId="5">
-    <w:abstractNumId w:val="5"/>
   </w:num>
 </w:numbering>
 </file>

</xml_diff>

<commit_message>
Project done, some small fixes to the presentation could happen tomorrow
</commit_message>
<xml_diff>
--- a/project_4.docx
+++ b/project_4.docx
@@ -35,20 +35,6 @@
       <w:r>
         <w:rPr/>
         <w:t>Questions :</w:t>
-      </w:r>
-    </w:p>
-    <w:p>
-      <w:pPr>
-        <w:pStyle w:val="Normal"/>
-        <w:numPr>
-          <w:ilvl w:val="0"/>
-          <w:numId w:val="3"/>
-        </w:numPr>
-        <w:rPr/>
-      </w:pPr>
-      <w:r>
-        <w:rPr/>
-        <w:t>Min samples for optics and dbscan 100 ? Nickel, rien d-autre a faire</w:t>
       </w:r>
     </w:p>
     <w:p>
@@ -126,56 +112,6 @@
     <w:p>
       <w:pPr>
         <w:pStyle w:val="Normal"/>
-        <w:tabs>
-          <w:tab w:val="clear" w:pos="709"/>
-          <w:tab w:val="left" w:pos="0" w:leader="none"/>
-        </w:tabs>
-        <w:bidi w:val="0"/>
-        <w:ind w:hanging="0" w:start="720"/>
-        <w:jc w:val="start"/>
-        <w:rPr/>
-      </w:pPr>
-      <w:r>
-        <w:rPr/>
-        <w:t>Le dendograme a 5 couleurs parce qu’il te propose 5 comme bon nombre de clusters, la règle est online (barre verticale la plus haute?).</w:t>
-      </w:r>
-    </w:p>
-    <w:p>
-      <w:pPr>
-        <w:pStyle w:val="Normal"/>
-        <w:tabs>
-          <w:tab w:val="clear" w:pos="709"/>
-          <w:tab w:val="left" w:pos="0" w:leader="none"/>
-        </w:tabs>
-        <w:bidi w:val="0"/>
-        <w:ind w:hanging="0" w:start="720"/>
-        <w:jc w:val="start"/>
-        <w:rPr/>
-      </w:pPr>
-      <w:r>
-        <w:rPr/>
-      </w:r>
-    </w:p>
-    <w:p>
-      <w:pPr>
-        <w:pStyle w:val="Normal"/>
-        <w:tabs>
-          <w:tab w:val="clear" w:pos="709"/>
-          <w:tab w:val="left" w:pos="0" w:leader="none"/>
-        </w:tabs>
-        <w:bidi w:val="0"/>
-        <w:ind w:hanging="0" w:start="720"/>
-        <w:jc w:val="start"/>
-        <w:rPr/>
-      </w:pPr>
-      <w:r>
-        <w:rPr/>
-      </w:r>
-    </w:p>
-    <w:p>
-      <w:pPr>
-        <w:pStyle w:val="Normal"/>
-        <w:pBdr/>
         <w:shd w:fill="2B2B2B"/>
         <w:rPr>
           <w:rFonts w:ascii="JetBrains Mono" w:hAnsi="JetBrains Mono"/>
@@ -234,6 +170,111 @@
       <w:r>
         <w:rPr/>
         <w:t>Mes methodes sont liees a la distribution des achats donc cest pas super representatif.</w:t>
+      </w:r>
+    </w:p>
+    <w:p>
+      <w:pPr>
+        <w:pStyle w:val="Normal"/>
+        <w:bidi w:val="0"/>
+        <w:jc w:val="start"/>
+        <w:rPr/>
+      </w:pPr>
+      <w:r>
+        <w:rPr/>
+      </w:r>
+    </w:p>
+    <w:p>
+      <w:pPr>
+        <w:pStyle w:val="Normal"/>
+        <w:bidi w:val="0"/>
+        <w:jc w:val="start"/>
+        <w:rPr/>
+      </w:pPr>
+      <w:r>
+        <w:rPr/>
+        <w:t>NEW QUESTIONS :</w:t>
+      </w:r>
+    </w:p>
+    <w:p>
+      <w:pPr>
+        <w:pStyle w:val="Normal"/>
+        <w:bidi w:val="0"/>
+        <w:jc w:val="start"/>
+        <w:rPr/>
+      </w:pPr>
+      <w:r>
+        <w:rPr/>
+        <w:t>- Why not compare the clusters found with the RFM segments like with ARI to get the more relevant one parameters ? Cest une regle business precise, pas de unsupervised</w:t>
+      </w:r>
+    </w:p>
+    <w:p>
+      <w:pPr>
+        <w:pStyle w:val="Normal"/>
+        <w:bidi w:val="0"/>
+        <w:jc w:val="start"/>
+        <w:rPr/>
+      </w:pPr>
+      <w:r>
+        <w:rPr/>
+      </w:r>
+    </w:p>
+    <w:p>
+      <w:pPr>
+        <w:pStyle w:val="Normal"/>
+        <w:bidi w:val="0"/>
+        <w:jc w:val="start"/>
+        <w:rPr/>
+      </w:pPr>
+      <w:r>
+        <w:rPr/>
+      </w:r>
+    </w:p>
+    <w:p>
+      <w:pPr>
+        <w:pStyle w:val="Normal"/>
+        <w:bidi w:val="0"/>
+        <w:jc w:val="start"/>
+        <w:rPr/>
+      </w:pPr>
+      <w:r>
+        <w:rPr/>
+        <w:t>Bonjour David,</w:t>
+      </w:r>
+    </w:p>
+    <w:p>
+      <w:pPr>
+        <w:pStyle w:val="Normal"/>
+        <w:bidi w:val="0"/>
+        <w:jc w:val="start"/>
+        <w:rPr/>
+      </w:pPr>
+      <w:r>
+        <w:rPr/>
+        <w:t>J’espère que tu vas bien. Navré de te déranger en-dehors de nos meetings mais j’ai une dernière question sur le projet 4 et comme j’ai planifié ma soutenance lundi j’aurais aimé avoir ton retour avant la semaine prochaine.</w:t>
+      </w:r>
+    </w:p>
+    <w:p>
+      <w:pPr>
+        <w:pStyle w:val="Normal"/>
+        <w:bidi w:val="0"/>
+        <w:jc w:val="start"/>
+        <w:rPr/>
+      </w:pPr>
+      <w:r>
+        <w:rPr/>
+        <w:t>Ma question concerne l’évaluation des résultats pour la période de maintenance. J’ai utilisé la seconde méthode que tu m’as donnée pour établir le score ARI en fonction du nombre de semaine (période A = début + X semaines, période B couvre le reste du dataset).</w:t>
+      </w:r>
+    </w:p>
+    <w:p>
+      <w:pPr>
+        <w:pStyle w:val="Normal"/>
+        <w:bidi w:val="0"/>
+        <w:jc w:val="start"/>
+        <w:rPr/>
+      </w:pPr>
+      <w:r>
+        <w:rPr/>
+        <w:t xml:space="preserve">La courbe obtenue m’indique plutôt que le modèle A n’as plus besoin d’être réentraîné après environ 35 semaines (durée totale = environ 2 ans) mais je ne sais pas comment expliquer quand le réentraîner précédemment. Je ne pense pas qu’inverser la courbe pour la déterminer fait du sense ? La majorité des commandes est effectuée dans la seconde moitié du dataset niveau date d’achat, cela pourrait fausser les résultats. </w:t>
       </w:r>
     </w:p>
     <w:p>

</xml_diff>

<commit_message>
Corrected a few things, notebooks updated
</commit_message>
<xml_diff>
--- a/project_4.docx
+++ b/project_4.docx
@@ -291,54 +291,54 @@
       </w:pPr>
       <w:r>
         <w:rPr/>
-        <w:t>Premiere methode peut etre abandonnee.</w:t>
-      </w:r>
-    </w:p>
-    <w:p>
-      <w:pPr>
-        <w:pStyle w:val="Normal"/>
-        <w:rPr/>
-      </w:pPr>
-      <w:r>
-        <w:rPr/>
-        <w:t>periode A fixe de 3-6 mois, dependamment de la stabilite, nombre de clients dans cette periode, silhouette score, ou prendre une moitie de la db suffirait.</w:t>
-      </w:r>
-    </w:p>
-    <w:p>
-      <w:pPr>
-        <w:pStyle w:val="Normal"/>
-        <w:rPr/>
-      </w:pPr>
-      <w:r>
-        <w:rPr/>
-      </w:r>
-    </w:p>
-    <w:p>
-      <w:pPr>
-        <w:pStyle w:val="Normal"/>
-        <w:rPr/>
-      </w:pPr>
-      <w:r>
-        <w:rPr/>
-      </w:r>
-    </w:p>
-    <w:p>
-      <w:pPr>
-        <w:pStyle w:val="Normal"/>
-        <w:rPr/>
-      </w:pPr>
-      <w:r>
-        <w:rPr/>
-        <w:t>se baser sur la recency est fausse vu que la derniere pourrait etre tardive.</w:t>
-      </w:r>
-    </w:p>
-    <w:p>
-      <w:pPr>
-        <w:pStyle w:val="Normal"/>
-        <w:rPr/>
-      </w:pPr>
-      <w:r>
-        <w:rPr/>
+      </w:r>
+    </w:p>
+    <w:p>
+      <w:pPr>
+        <w:pStyle w:val="Normal"/>
+        <w:rPr/>
+      </w:pPr>
+      <w:r>
+        <w:rPr/>
+      </w:r>
+    </w:p>
+    <w:p>
+      <w:pPr>
+        <w:pStyle w:val="Normal"/>
+        <w:rPr/>
+      </w:pPr>
+      <w:r>
+        <w:rPr/>
+        <w:t>- Le probleme avec mes graphs c-est la saisonabilite, tu dois avoir une periode de solde.</w:t>
+      </w:r>
+    </w:p>
+    <w:p>
+      <w:pPr>
+        <w:pStyle w:val="Normal"/>
+        <w:rPr/>
+      </w:pPr>
+      <w:r>
+        <w:rPr/>
+        <w:t>C-est pour ca que tu as 2 piques dans ta simulation, ce n-est donc pas vraiment representatif d-un probleme d-obsolescence de ton modele. Ok ?</w:t>
+      </w:r>
+    </w:p>
+    <w:p>
+      <w:pPr>
+        <w:pStyle w:val="Normal"/>
+        <w:rPr/>
+      </w:pPr>
+      <w:r>
+        <w:rPr/>
+      </w:r>
+    </w:p>
+    <w:p>
+      <w:pPr>
+        <w:pStyle w:val="Normal"/>
+        <w:rPr/>
+      </w:pPr>
+      <w:r>
+        <w:rPr/>
+        <w:t>Variable categorielle, comment evaluer les distances vu que dire qu-une orange est plus eloignee qu-une pomme est nonsensical. Du coup comme tu as toujours 0 ou 1 ca risque de prendre la priorite sur les autres.</w:t>
       </w:r>
     </w:p>
     <w:sectPr>

</xml_diff>

<commit_message>
Final version after last correction
</commit_message>
<xml_diff>
--- a/project_4.docx
+++ b/project_4.docx
@@ -309,36 +309,45 @@
       </w:pPr>
       <w:r>
         <w:rPr/>
-        <w:t>- Le probleme avec mes graphs c-est la saisonabilite, tu dois avoir une periode de solde.</w:t>
-      </w:r>
-    </w:p>
-    <w:p>
-      <w:pPr>
-        <w:pStyle w:val="Normal"/>
-        <w:rPr/>
-      </w:pPr>
-      <w:r>
-        <w:rPr/>
-        <w:t>C-est pour ca que tu as 2 piques dans ta simulation, ce n-est donc pas vraiment representatif d-un probleme d-obsolescence de ton modele. Ok ?</w:t>
-      </w:r>
-    </w:p>
-    <w:p>
-      <w:pPr>
-        <w:pStyle w:val="Normal"/>
-        <w:rPr/>
-      </w:pPr>
-      <w:r>
-        <w:rPr/>
-      </w:r>
-    </w:p>
-    <w:p>
-      <w:pPr>
-        <w:pStyle w:val="Normal"/>
-        <w:rPr/>
-      </w:pPr>
-      <w:r>
-        <w:rPr/>
-        <w:t>Variable categorielle, comment evaluer les distances vu que dire qu-une orange est plus eloignee qu-une pomme est nonsensical. Du coup comme tu as toujours 0 ou 1 ca risque de prendre la priorite sur les autres.</w:t>
+        <w:t>Prends une première période A avec un nombre fixe de clients sans commande dans le futur. Puis itère, prend les clients période A + 1 week avec la meme méthode SQL et entraine a chaque fois.</w:t>
+      </w:r>
+    </w:p>
+    <w:p>
+      <w:pPr>
+        <w:pStyle w:val="Normal"/>
+        <w:rPr/>
+      </w:pPr>
+      <w:r>
+        <w:rPr/>
+        <w:t>Puis compare labels période A  avec chacune pour ARI.</w:t>
+      </w:r>
+    </w:p>
+    <w:p>
+      <w:pPr>
+        <w:pStyle w:val="Normal"/>
+        <w:rPr/>
+      </w:pPr>
+      <w:r>
+        <w:rPr/>
+      </w:r>
+    </w:p>
+    <w:p>
+      <w:pPr>
+        <w:pStyle w:val="BodyText"/>
+        <w:rPr/>
+      </w:pPr>
+      <w:r>
+        <w:rPr/>
+        <w:t>tituscodes@gmail.com</w:t>
+      </w:r>
+    </w:p>
+    <w:p>
+      <w:pPr>
+        <w:pStyle w:val="Normal"/>
+        <w:rPr/>
+      </w:pPr>
+      <w:r>
+        <w:rPr/>
       </w:r>
     </w:p>
     <w:sectPr>

</xml_diff>